<commit_message>
wydluzenie pol z zaleglosciami i poprawienie wniosku pj
</commit_message>
<xml_diff>
--- a/generator/other_documents/sample_pj.docx
+++ b/generator/other_documents/sample_pj.docx
@@ -39,43 +39,7 @@
                 <w:sz w:val="20"/>
                 <w:szCs w:val="20"/>
               </w:rPr>
-              <w:t xml:space="preserve">{{ </w:t>
-            </w:r>
-            <w:proofErr w:type="spellStart"/>
-            <w:r>
-              <w:rPr>
-                <w:rFonts w:ascii="Arial" w:eastAsiaTheme="minorHAnsi" w:hAnsi="Arial" w:cs="Arial"/>
-                <w:sz w:val="20"/>
-                <w:szCs w:val="20"/>
-              </w:rPr>
-              <w:t>stopien</w:t>
-            </w:r>
-            <w:proofErr w:type="spellEnd"/>
-            <w:r>
-              <w:rPr>
-                <w:rFonts w:ascii="Arial" w:eastAsiaTheme="minorHAnsi" w:hAnsi="Arial" w:cs="Arial"/>
-                <w:sz w:val="20"/>
-                <w:szCs w:val="20"/>
-              </w:rPr>
-              <w:t xml:space="preserve"> }} {{ </w:t>
-            </w:r>
-            <w:proofErr w:type="spellStart"/>
-            <w:r>
-              <w:rPr>
-                <w:rFonts w:ascii="Arial" w:eastAsiaTheme="minorHAnsi" w:hAnsi="Arial" w:cs="Arial"/>
-                <w:sz w:val="20"/>
-                <w:szCs w:val="20"/>
-              </w:rPr>
-              <w:t>imie</w:t>
-            </w:r>
-            <w:proofErr w:type="spellEnd"/>
-            <w:r>
-              <w:rPr>
-                <w:rFonts w:ascii="Arial" w:eastAsiaTheme="minorHAnsi" w:hAnsi="Arial" w:cs="Arial"/>
-                <w:sz w:val="20"/>
-                <w:szCs w:val="20"/>
-              </w:rPr>
-              <w:t xml:space="preserve"> }} {{ nazwisko }}</w:t>
+              <w:t>{{ stopien }} {{ imie }} {{ nazwisko }}</w:t>
             </w:r>
           </w:p>
           <w:p>
@@ -92,25 +56,7 @@
                 <w:sz w:val="20"/>
                 <w:szCs w:val="20"/>
               </w:rPr>
-              <w:t>{{ pluton }}</w:t>
-            </w:r>
-            <w:proofErr w:type="spellStart"/>
-            <w:r>
-              <w:rPr>
-                <w:rFonts w:ascii="Arial" w:eastAsiaTheme="minorHAnsi" w:hAnsi="Arial" w:cs="Arial"/>
-                <w:sz w:val="20"/>
-                <w:szCs w:val="20"/>
-              </w:rPr>
-              <w:t>pl</w:t>
-            </w:r>
-            <w:proofErr w:type="spellEnd"/>
-            <w:r>
-              <w:rPr>
-                <w:rFonts w:ascii="Arial" w:eastAsiaTheme="minorHAnsi" w:hAnsi="Arial" w:cs="Arial"/>
-                <w:sz w:val="20"/>
-                <w:szCs w:val="20"/>
-              </w:rPr>
-              <w:t>/5kmp/2BS</w:t>
+              <w:t>{{ pluton }}pl/5kmp/2BS</w:t>
             </w:r>
           </w:p>
           <w:p>
@@ -552,21 +498,7 @@
         <w:rPr>
           <w:rFonts w:ascii="Arial" w:hAnsi="Arial" w:cs="Arial"/>
         </w:rPr>
-        <w:t xml:space="preserve">{{ </w:t>
-      </w:r>
-      <w:proofErr w:type="spellStart"/>
-      <w:r>
-        <w:rPr>
-          <w:rFonts w:ascii="Arial" w:hAnsi="Arial" w:cs="Arial"/>
-        </w:rPr>
-        <w:t>data_przepustki</w:t>
-      </w:r>
-      <w:proofErr w:type="spellEnd"/>
-      <w:r>
-        <w:rPr>
-          <w:rFonts w:ascii="Arial" w:hAnsi="Arial" w:cs="Arial"/>
-        </w:rPr>
-        <w:t xml:space="preserve"> }}</w:t>
+        <w:t>{{ data_przepustki }}</w:t>
       </w:r>
       <w:r>
         <w:rPr>
@@ -619,21 +551,7 @@
         <w:rPr>
           <w:rFonts w:ascii="Arial" w:hAnsi="Arial" w:cs="Arial"/>
         </w:rPr>
-        <w:t xml:space="preserve">{{ </w:t>
-      </w:r>
-      <w:proofErr w:type="spellStart"/>
-      <w:r>
-        <w:rPr>
-          <w:rFonts w:ascii="Arial" w:hAnsi="Arial" w:cs="Arial"/>
-        </w:rPr>
-        <w:t>zaleglosci</w:t>
-      </w:r>
-      <w:proofErr w:type="spellEnd"/>
-      <w:r>
-        <w:rPr>
-          <w:rFonts w:ascii="Arial" w:hAnsi="Arial" w:cs="Arial"/>
-        </w:rPr>
-        <w:t xml:space="preserve"> }}</w:t>
+        <w:t>{{ zaleglosci }}</w:t>
       </w:r>
       <w:r>
         <w:rPr>
@@ -703,7 +621,19 @@
         <w:rPr>
           <w:rFonts w:ascii="Arial" w:hAnsi="Arial" w:cs="Arial"/>
         </w:rPr>
-        <w:t>{{ miejscowość }}.</w:t>
+        <w:t>{{ miejscowo</w:t>
+      </w:r>
+      <w:r>
+        <w:rPr>
+          <w:rFonts w:ascii="Arial" w:hAnsi="Arial" w:cs="Arial"/>
+        </w:rPr>
+        <w:t>sc</w:t>
+      </w:r>
+      <w:r>
+        <w:rPr>
+          <w:rFonts w:ascii="Arial" w:hAnsi="Arial" w:cs="Arial"/>
+        </w:rPr>
+        <w:t xml:space="preserve"> }}.</w:t>
       </w:r>
       <w:r>
         <w:rPr>

</xml_diff>

<commit_message>
zmiana r. przy datach we wzorze pj
</commit_message>
<xml_diff>
--- a/generator/other_documents/sample_pj.docx
+++ b/generator/other_documents/sample_pj.docx
@@ -152,6 +152,14 @@
               </w:rPr>
               <w:t>Warszawa, {{ data }}</w:t>
             </w:r>
+            <w:r>
+              <w:rPr>
+                <w:rFonts w:ascii="Arial" w:hAnsi="Arial" w:cs="Arial"/>
+                <w:sz w:val="20"/>
+                <w:szCs w:val="20"/>
+              </w:rPr>
+              <w:t xml:space="preserve"> r.</w:t>
+            </w:r>
           </w:p>
         </w:tc>
       </w:tr>
@@ -578,7 +586,7 @@
         <w:rPr>
           <w:rFonts w:ascii="Arial" w:hAnsi="Arial" w:cs="Arial"/>
         </w:rPr>
-        <w:t xml:space="preserve"> r. </w:t>
+        <w:t xml:space="preserve"> </w:t>
       </w:r>
       <w:r>
         <w:rPr>

</xml_diff>